<commit_message>
Updated my report parts
</commit_message>
<xml_diff>
--- a/Report/2021-03-30_Report_until_Approach.docx
+++ b/Report/2021-03-30_Report_until_Approach.docx
@@ -272,7 +272,7 @@
           <w:bCs/>
           <w:lang w:val="en-US"/>
         </w:rPr>
-        <w:t>II. i</w:t>
+        <w:t xml:space="preserve">II. ii. </w:t>
       </w:r>
       <w:r>
         <w:rPr>
@@ -281,7 +281,7 @@
           <w:bCs/>
           <w:lang w:val="en-US"/>
         </w:rPr>
-        <w:t>i</w:t>
+        <w:t xml:space="preserve">Evaluation </w:t>
       </w:r>
       <w:r>
         <w:rPr>
@@ -290,7 +290,7 @@
           <w:bCs/>
           <w:lang w:val="en-US"/>
         </w:rPr>
-        <w:t xml:space="preserve">. </w:t>
+        <w:t>M</w:t>
       </w:r>
       <w:r>
         <w:rPr>
@@ -299,190 +299,181 @@
           <w:bCs/>
           <w:lang w:val="en-US"/>
         </w:rPr>
-        <w:t xml:space="preserve">Evaluation </w:t>
-      </w:r>
-      <w:r>
+        <w:t>easures</w:t>
+      </w:r>
+    </w:p>
+    <w:p>
+      <w:pPr>
+        <w:spacing w:after="120" w:line="360" w:lineRule="auto"/>
+        <w:jc w:val="both"/>
         <w:rPr>
           <w:rFonts w:ascii="Arial" w:hAnsi="Arial" w:cs="Arial"/>
           <w:b/>
           <w:bCs/>
           <w:lang w:val="en-US"/>
         </w:rPr>
-        <w:t>M</w:t>
-      </w:r>
-      <w:r>
+      </w:pPr>
+      <w:r>
+        <w:rPr>
+          <w:rFonts w:ascii="Arial" w:hAnsi="Arial" w:cs="Arial"/>
+          <w:sz w:val="22"/>
+          <w:szCs w:val="22"/>
+          <w:lang w:val="en-US"/>
+        </w:rPr>
+        <w:t>The initial training data set consists of 39209 images which are categori</w:t>
+      </w:r>
+      <w:r>
+        <w:rPr>
+          <w:rFonts w:ascii="Arial" w:hAnsi="Arial" w:cs="Arial"/>
+          <w:sz w:val="22"/>
+          <w:szCs w:val="22"/>
+          <w:lang w:val="en-US"/>
+        </w:rPr>
+        <w:t>z</w:t>
+      </w:r>
+      <w:r>
+        <w:rPr>
+          <w:rFonts w:ascii="Arial" w:hAnsi="Arial" w:cs="Arial"/>
+          <w:sz w:val="22"/>
+          <w:szCs w:val="22"/>
+          <w:lang w:val="en-US"/>
+        </w:rPr>
+        <w:t>ed into 43 different classes. The corresponding test data</w:t>
+      </w:r>
+      <w:r>
+        <w:rPr>
+          <w:rFonts w:ascii="Arial" w:hAnsi="Arial" w:cs="Arial"/>
+          <w:sz w:val="22"/>
+          <w:szCs w:val="22"/>
+          <w:lang w:val="en-US"/>
+        </w:rPr>
+        <w:t xml:space="preserve"> </w:t>
+      </w:r>
+      <w:r>
+        <w:rPr>
+          <w:rFonts w:ascii="Arial" w:hAnsi="Arial" w:cs="Arial"/>
+          <w:sz w:val="22"/>
+          <w:szCs w:val="22"/>
+          <w:lang w:val="en-US"/>
+        </w:rPr>
+        <w:t xml:space="preserve">set contains another 12630 </w:t>
+      </w:r>
+      <w:r>
+        <w:rPr>
+          <w:rFonts w:ascii="Arial" w:hAnsi="Arial" w:cs="Arial"/>
+          <w:sz w:val="22"/>
+          <w:szCs w:val="22"/>
+          <w:lang w:val="en-US"/>
+        </w:rPr>
+        <w:t xml:space="preserve">images </w:t>
+      </w:r>
+      <w:commentRangeStart w:id="0"/>
+      <w:r>
+        <w:rPr>
+          <w:rFonts w:ascii="Arial" w:hAnsi="Arial" w:cs="Arial"/>
+          <w:sz w:val="22"/>
+          <w:szCs w:val="22"/>
+          <w:highlight w:val="red"/>
+          <w:lang w:val="en-US"/>
+        </w:rPr>
+        <w:t>that are not pre-classified</w:t>
+      </w:r>
+      <w:commentRangeEnd w:id="0"/>
+      <w:r>
+        <w:rPr>
+          <w:rStyle w:val="CommentReference"/>
+        </w:rPr>
+        <w:commentReference w:id="0"/>
+      </w:r>
+      <w:r>
+        <w:rPr>
+          <w:rFonts w:ascii="Arial" w:hAnsi="Arial" w:cs="Arial"/>
+          <w:sz w:val="22"/>
+          <w:szCs w:val="22"/>
+          <w:lang w:val="en-US"/>
+        </w:rPr>
+        <w:t xml:space="preserve">. Hence, </w:t>
+      </w:r>
+      <w:r>
+        <w:rPr>
+          <w:rFonts w:ascii="Arial" w:hAnsi="Arial" w:cs="Arial"/>
+          <w:sz w:val="22"/>
+          <w:szCs w:val="22"/>
+          <w:lang w:val="en-US"/>
+        </w:rPr>
+        <w:t xml:space="preserve">as </w:t>
+      </w:r>
+      <w:r>
+        <w:rPr>
+          <w:rFonts w:ascii="Arial" w:hAnsi="Arial" w:cs="Arial"/>
+          <w:sz w:val="22"/>
+          <w:szCs w:val="22"/>
+          <w:lang w:val="en-US"/>
+        </w:rPr>
+        <w:t>this is a multiple classification problem, accuracy is the natural evaluation criterion. For the test images, a ground truth file is available, which enables the determination of the test accuracy, representing the key success criterion for this project.</w:t>
+      </w:r>
+    </w:p>
+    <w:p>
+      <w:pPr>
+        <w:spacing w:after="120" w:line="360" w:lineRule="auto"/>
+        <w:jc w:val="both"/>
+        <w:rPr>
+          <w:rFonts w:ascii="Arial" w:hAnsi="Arial" w:cs="Arial"/>
+          <w:sz w:val="22"/>
+          <w:szCs w:val="22"/>
+          <w:lang w:val="en-US"/>
+        </w:rPr>
+      </w:pPr>
+      <w:r>
+        <w:rPr>
+          <w:rFonts w:ascii="Arial" w:hAnsi="Arial" w:cs="Arial"/>
+          <w:sz w:val="22"/>
+          <w:szCs w:val="22"/>
+          <w:lang w:val="en-US"/>
+        </w:rPr>
+        <w:t>Additionally, t</w:t>
+      </w:r>
+      <w:r>
+        <w:rPr>
+          <w:rFonts w:ascii="Arial" w:hAnsi="Arial" w:cs="Arial"/>
+          <w:sz w:val="22"/>
+          <w:szCs w:val="22"/>
+          <w:lang w:val="en-US"/>
+        </w:rPr>
+        <w:t>he training of Deep Learning models, depending on various factors such as model complexity or the number of epochs during training, is frequently highly time consuming [source]. Therefore, the running time is another measure by which the model is evaluated and a reasonable tradeoff between running time and accuracy is aimed to be achieved.</w:t>
+      </w:r>
+    </w:p>
+    <w:p>
+      <w:pPr>
+        <w:spacing w:after="120" w:line="360" w:lineRule="auto"/>
+        <w:jc w:val="both"/>
+        <w:rPr>
+          <w:rFonts w:ascii="Arial" w:hAnsi="Arial" w:cs="Arial"/>
+          <w:sz w:val="22"/>
+          <w:szCs w:val="22"/>
+          <w:lang w:val="en-US"/>
+        </w:rPr>
+      </w:pPr>
+    </w:p>
+    <w:p>
+      <w:pPr>
+        <w:spacing w:after="120" w:line="360" w:lineRule="auto"/>
+        <w:jc w:val="both"/>
         <w:rPr>
           <w:rFonts w:ascii="Arial" w:hAnsi="Arial" w:cs="Arial"/>
           <w:b/>
           <w:bCs/>
           <w:lang w:val="en-US"/>
         </w:rPr>
-        <w:t>easures</w:t>
-      </w:r>
-    </w:p>
-    <w:p>
-      <w:pPr>
-        <w:spacing w:after="120" w:line="360" w:lineRule="auto"/>
-        <w:jc w:val="both"/>
+      </w:pPr>
+      <w:r>
         <w:rPr>
           <w:rFonts w:ascii="Arial" w:hAnsi="Arial" w:cs="Arial"/>
           <w:b/>
           <w:bCs/>
           <w:lang w:val="en-US"/>
         </w:rPr>
-      </w:pPr>
-      <w:r>
-        <w:rPr>
-          <w:rFonts w:ascii="Arial" w:hAnsi="Arial" w:cs="Arial"/>
-          <w:sz w:val="22"/>
-          <w:szCs w:val="22"/>
-          <w:lang w:val="en-US"/>
-        </w:rPr>
-        <w:t>The initial training data set consists of 39209 images which are categori</w:t>
-      </w:r>
-      <w:r>
-        <w:rPr>
-          <w:rFonts w:ascii="Arial" w:hAnsi="Arial" w:cs="Arial"/>
-          <w:sz w:val="22"/>
-          <w:szCs w:val="22"/>
-          <w:lang w:val="en-US"/>
-        </w:rPr>
-        <w:t>z</w:t>
-      </w:r>
-      <w:r>
-        <w:rPr>
-          <w:rFonts w:ascii="Arial" w:hAnsi="Arial" w:cs="Arial"/>
-          <w:sz w:val="22"/>
-          <w:szCs w:val="22"/>
-          <w:lang w:val="en-US"/>
-        </w:rPr>
-        <w:t>ed into 43 different classes. The corresponding test data</w:t>
-      </w:r>
-      <w:r>
-        <w:rPr>
-          <w:rFonts w:ascii="Arial" w:hAnsi="Arial" w:cs="Arial"/>
-          <w:sz w:val="22"/>
-          <w:szCs w:val="22"/>
-          <w:lang w:val="en-US"/>
-        </w:rPr>
-        <w:t xml:space="preserve"> </w:t>
-      </w:r>
-      <w:r>
-        <w:rPr>
-          <w:rFonts w:ascii="Arial" w:hAnsi="Arial" w:cs="Arial"/>
-          <w:sz w:val="22"/>
-          <w:szCs w:val="22"/>
-          <w:lang w:val="en-US"/>
-        </w:rPr>
-        <w:t xml:space="preserve">set contains another 12630 </w:t>
-      </w:r>
-      <w:r>
-        <w:rPr>
-          <w:rFonts w:ascii="Arial" w:hAnsi="Arial" w:cs="Arial"/>
-          <w:sz w:val="22"/>
-          <w:szCs w:val="22"/>
-          <w:lang w:val="en-US"/>
-        </w:rPr>
-        <w:t xml:space="preserve">images that are not pre-classified. Hence, </w:t>
-      </w:r>
-      <w:r>
-        <w:rPr>
-          <w:rFonts w:ascii="Arial" w:hAnsi="Arial" w:cs="Arial"/>
-          <w:sz w:val="22"/>
-          <w:szCs w:val="22"/>
-          <w:lang w:val="en-US"/>
-        </w:rPr>
-        <w:t xml:space="preserve">as </w:t>
-      </w:r>
-      <w:r>
-        <w:rPr>
-          <w:rFonts w:ascii="Arial" w:hAnsi="Arial" w:cs="Arial"/>
-          <w:sz w:val="22"/>
-          <w:szCs w:val="22"/>
-          <w:lang w:val="en-US"/>
-        </w:rPr>
-        <w:t>this is a multiple classification problem, accuracy is the natural evaluation criterion. For the test images, a ground truth file is available, which enables the determination of the test accuracy, representing the key success criterion for this project.</w:t>
-      </w:r>
-    </w:p>
-    <w:p>
-      <w:pPr>
-        <w:spacing w:after="120" w:line="360" w:lineRule="auto"/>
-        <w:jc w:val="both"/>
-        <w:rPr>
-          <w:rFonts w:ascii="Arial" w:hAnsi="Arial" w:cs="Arial"/>
-          <w:sz w:val="22"/>
-          <w:szCs w:val="22"/>
-          <w:lang w:val="en-US"/>
-        </w:rPr>
-      </w:pPr>
-      <w:r>
-        <w:rPr>
-          <w:rFonts w:ascii="Arial" w:hAnsi="Arial" w:cs="Arial"/>
-          <w:sz w:val="22"/>
-          <w:szCs w:val="22"/>
-          <w:lang w:val="en-US"/>
-        </w:rPr>
-        <w:t>Additionally, t</w:t>
-      </w:r>
-      <w:r>
-        <w:rPr>
-          <w:rFonts w:ascii="Arial" w:hAnsi="Arial" w:cs="Arial"/>
-          <w:sz w:val="22"/>
-          <w:szCs w:val="22"/>
-          <w:lang w:val="en-US"/>
-        </w:rPr>
-        <w:t>he training of Deep Learning models, depending on various factors such as model complexity or the number of epochs during training, is frequently highly time consuming [source]. Therefore, the running time is another measure by which the model is evaluated and a reasonable tradeoff between running time and accuracy is aimed to be achieved.</w:t>
-      </w:r>
-    </w:p>
-    <w:p>
-      <w:pPr>
-        <w:spacing w:after="120" w:line="360" w:lineRule="auto"/>
-        <w:jc w:val="both"/>
-        <w:rPr>
-          <w:rFonts w:ascii="Arial" w:hAnsi="Arial" w:cs="Arial"/>
-          <w:sz w:val="22"/>
-          <w:szCs w:val="22"/>
-          <w:lang w:val="en-US"/>
-        </w:rPr>
-      </w:pPr>
-    </w:p>
-    <w:p>
-      <w:pPr>
-        <w:spacing w:after="120" w:line="360" w:lineRule="auto"/>
-        <w:jc w:val="both"/>
-        <w:rPr>
-          <w:rFonts w:ascii="Arial" w:hAnsi="Arial" w:cs="Arial"/>
-          <w:b/>
-          <w:bCs/>
-          <w:lang w:val="en-US"/>
-        </w:rPr>
-      </w:pPr>
-      <w:r>
-        <w:rPr>
-          <w:rFonts w:ascii="Arial" w:hAnsi="Arial" w:cs="Arial"/>
-          <w:b/>
-          <w:bCs/>
-          <w:lang w:val="en-US"/>
-        </w:rPr>
-        <w:t>II. ii</w:t>
-      </w:r>
-      <w:r>
-        <w:rPr>
-          <w:rFonts w:ascii="Arial" w:hAnsi="Arial" w:cs="Arial"/>
-          <w:b/>
-          <w:bCs/>
-          <w:lang w:val="en-US"/>
-        </w:rPr>
-        <w:t>i</w:t>
-      </w:r>
-      <w:r>
-        <w:rPr>
-          <w:rFonts w:ascii="Arial" w:hAnsi="Arial" w:cs="Arial"/>
-          <w:b/>
-          <w:bCs/>
-          <w:lang w:val="en-US"/>
-        </w:rPr>
-        <w:t xml:space="preserve">. </w:t>
+        <w:t xml:space="preserve">II. iii. </w:t>
       </w:r>
       <w:r>
         <w:rPr>
@@ -660,7 +651,7 @@
                     <pic:cNvPicPr/>
                   </pic:nvPicPr>
                   <pic:blipFill rotWithShape="1">
-                    <a:blip r:embed="rId6" cstate="print">
+                    <a:blip r:embed="rId10" cstate="print">
                       <a:extLst>
                         <a:ext uri="{28A0092B-C50C-407E-A947-70E740481C1C}">
                           <a14:useLocalDpi xmlns:a14="http://schemas.microsoft.com/office/drawing/2010/main" val="0"/>
@@ -1489,7 +1480,7 @@
           <w:color w:val="auto"/>
           <w:sz w:val="22"/>
           <w:szCs w:val="22"/>
-          <w:lang w:bidi="ar-SA"/>
+          <w:lang w:val="en-DE" w:bidi="ar-SA"/>
         </w:rPr>
         <w:id w:val="2017347721"/>
         <w:docPartObj>
@@ -1501,7 +1492,7 @@
       <w:sdtContent>
         <w:p>
           <w:pPr>
-            <w:pStyle w:val="berschrift1"/>
+            <w:pStyle w:val="Heading1"/>
             <w:spacing w:after="120" w:line="360" w:lineRule="auto"/>
             <w:rPr>
               <w:rFonts w:ascii="Arial" w:hAnsi="Arial" w:cs="Arial"/>
@@ -1593,7 +1584,7 @@
                   </w:tcPr>
                   <w:p>
                     <w:pPr>
-                      <w:pStyle w:val="Literaturverzeichnis"/>
+                      <w:pStyle w:val="Bibliography"/>
                       <w:spacing w:after="120" w:line="360" w:lineRule="auto"/>
                       <w:rPr>
                         <w:rFonts w:ascii="Arial" w:hAnsi="Arial" w:cs="Arial"/>
@@ -1622,7 +1613,7 @@
                   </w:tcPr>
                   <w:p>
                     <w:pPr>
-                      <w:pStyle w:val="Literaturverzeichnis"/>
+                      <w:pStyle w:val="Bibliography"/>
                       <w:spacing w:after="120" w:line="360" w:lineRule="auto"/>
                       <w:rPr>
                         <w:rFonts w:ascii="Arial" w:hAnsi="Arial" w:cs="Arial"/>
@@ -1704,6 +1695,73 @@
 </w:document>
 </file>
 
+<file path=word/comments.xml><?xml version="1.0" encoding="utf-8"?>
+<w:comments xmlns:wpc="http://schemas.microsoft.com/office/word/2010/wordprocessingCanvas" xmlns:cx="http://schemas.microsoft.com/office/drawing/2014/chartex" xmlns:cx1="http://schemas.microsoft.com/office/drawing/2015/9/8/chartex" xmlns:cx2="http://schemas.microsoft.com/office/drawing/2015/10/21/chartex" xmlns:cx3="http://schemas.microsoft.com/office/drawing/2016/5/9/chartex" xmlns:cx4="http://schemas.microsoft.com/office/drawing/2016/5/10/chartex" xmlns:cx5="http://schemas.microsoft.com/office/drawing/2016/5/11/chartex" xmlns:cx6="http://schemas.microsoft.com/office/drawing/2016/5/12/chartex" xmlns:cx7="http://schemas.microsoft.com/office/drawing/2016/5/13/chartex" xmlns:cx8="http://schemas.microsoft.com/office/drawing/2016/5/14/chartex" xmlns:mc="http://schemas.openxmlformats.org/markup-compatibility/2006" xmlns:aink="http://schemas.microsoft.com/office/drawing/2016/ink" xmlns:am3d="http://schemas.microsoft.com/office/drawing/2017/model3d" xmlns:o="urn:schemas-microsoft-com:office:office" xmlns:r="http://schemas.openxmlformats.org/officeDocument/2006/relationships" xmlns:m="http://schemas.openxmlformats.org/officeDocument/2006/math" xmlns:v="urn:schemas-microsoft-com:vml" xmlns:wp14="http://schemas.microsoft.com/office/word/2010/wordprocessingDrawing" xmlns:wp="http://schemas.openxmlformats.org/drawingml/2006/wordprocessingDrawing" xmlns:w10="urn:schemas-microsoft-com:office:word" xmlns:w="http://schemas.openxmlformats.org/wordprocessingml/2006/main" xmlns:w14="http://schemas.microsoft.com/office/word/2010/wordml" xmlns:w15="http://schemas.microsoft.com/office/word/2012/wordml" xmlns:w16cex="http://schemas.microsoft.com/office/word/2018/wordml/cex" xmlns:w16cid="http://schemas.microsoft.com/office/word/2016/wordml/cid" xmlns:w16="http://schemas.microsoft.com/office/word/2018/wordml" xmlns:w16se="http://schemas.microsoft.com/office/word/2015/wordml/symex" xmlns:wpg="http://schemas.microsoft.com/office/word/2010/wordprocessingGroup" xmlns:wpi="http://schemas.microsoft.com/office/word/2010/wordprocessingInk" xmlns:wne="http://schemas.microsoft.com/office/word/2006/wordml" xmlns:wps="http://schemas.microsoft.com/office/word/2010/wordprocessingShape" mc:Ignorable="w14 w15 w16se w16cid w16 w16cex wp14">
+  <w:comment w:id="0" w:author="Philipp Metzger" w:date="2021-04-01T19:50:00Z" w:initials="PM">
+    <w:p>
+      <w:pPr>
+        <w:pStyle w:val="CommentText"/>
+        <w:rPr>
+          <w:lang w:val="de-DE"/>
+        </w:rPr>
+      </w:pPr>
+      <w:r>
+        <w:rPr>
+          <w:rStyle w:val="CommentReference"/>
+        </w:rPr>
+        <w:annotationRef/>
+      </w:r>
+      <w:proofErr w:type="spellStart"/>
+      <w:r>
+        <w:rPr>
+          <w:lang w:val="de-DE"/>
+        </w:rPr>
+        <w:t>Aren’t</w:t>
+      </w:r>
+      <w:proofErr w:type="spellEnd"/>
+      <w:r>
+        <w:rPr>
+          <w:lang w:val="de-DE"/>
+        </w:rPr>
+        <w:t xml:space="preserve"> </w:t>
+      </w:r>
+      <w:proofErr w:type="spellStart"/>
+      <w:r>
+        <w:rPr>
+          <w:lang w:val="de-DE"/>
+        </w:rPr>
+        <w:t>they</w:t>
+      </w:r>
+      <w:proofErr w:type="spellEnd"/>
+      <w:r>
+        <w:rPr>
+          <w:lang w:val="de-DE"/>
+        </w:rPr>
+        <w:t>?</w:t>
+      </w:r>
+    </w:p>
+  </w:comment>
+</w:comments>
+</file>
+
+<file path=word/commentsExtended.xml><?xml version="1.0" encoding="utf-8"?>
+<w15:commentsEx xmlns:wpc="http://schemas.microsoft.com/office/word/2010/wordprocessingCanvas" xmlns:cx="http://schemas.microsoft.com/office/drawing/2014/chartex" xmlns:cx1="http://schemas.microsoft.com/office/drawing/2015/9/8/chartex" xmlns:cx2="http://schemas.microsoft.com/office/drawing/2015/10/21/chartex" xmlns:cx3="http://schemas.microsoft.com/office/drawing/2016/5/9/chartex" xmlns:cx4="http://schemas.microsoft.com/office/drawing/2016/5/10/chartex" xmlns:cx5="http://schemas.microsoft.com/office/drawing/2016/5/11/chartex" xmlns:cx6="http://schemas.microsoft.com/office/drawing/2016/5/12/chartex" xmlns:cx7="http://schemas.microsoft.com/office/drawing/2016/5/13/chartex" xmlns:cx8="http://schemas.microsoft.com/office/drawing/2016/5/14/chartex" xmlns:mc="http://schemas.openxmlformats.org/markup-compatibility/2006" xmlns:aink="http://schemas.microsoft.com/office/drawing/2016/ink" xmlns:am3d="http://schemas.microsoft.com/office/drawing/2017/model3d" xmlns:o="urn:schemas-microsoft-com:office:office" xmlns:r="http://schemas.openxmlformats.org/officeDocument/2006/relationships" xmlns:m="http://schemas.openxmlformats.org/officeDocument/2006/math" xmlns:v="urn:schemas-microsoft-com:vml" xmlns:wp14="http://schemas.microsoft.com/office/word/2010/wordprocessingDrawing" xmlns:wp="http://schemas.openxmlformats.org/drawingml/2006/wordprocessingDrawing" xmlns:w10="urn:schemas-microsoft-com:office:word" xmlns:w="http://schemas.openxmlformats.org/wordprocessingml/2006/main" xmlns:w14="http://schemas.microsoft.com/office/word/2010/wordml" xmlns:w15="http://schemas.microsoft.com/office/word/2012/wordml" xmlns:w16cex="http://schemas.microsoft.com/office/word/2018/wordml/cex" xmlns:w16cid="http://schemas.microsoft.com/office/word/2016/wordml/cid" xmlns:w16="http://schemas.microsoft.com/office/word/2018/wordml" xmlns:w16se="http://schemas.microsoft.com/office/word/2015/wordml/symex" xmlns:wpg="http://schemas.microsoft.com/office/word/2010/wordprocessingGroup" xmlns:wpi="http://schemas.microsoft.com/office/word/2010/wordprocessingInk" xmlns:wne="http://schemas.microsoft.com/office/word/2006/wordml" xmlns:wps="http://schemas.microsoft.com/office/word/2010/wordprocessingShape" mc:Ignorable="w14 w15 w16se w16cid w16 w16cex wp14">
+  <w15:commentEx w15:paraId="226EE111" w15:done="0"/>
+</w15:commentsEx>
+</file>
+
+<file path=word/commentsExtensible.xml><?xml version="1.0" encoding="utf-8"?>
+<w16cex:commentsExtensible xmlns:wpc="http://schemas.microsoft.com/office/word/2010/wordprocessingCanvas" xmlns:cx="http://schemas.microsoft.com/office/drawing/2014/chartex" xmlns:cx1="http://schemas.microsoft.com/office/drawing/2015/9/8/chartex" xmlns:cx2="http://schemas.microsoft.com/office/drawing/2015/10/21/chartex" xmlns:cx3="http://schemas.microsoft.com/office/drawing/2016/5/9/chartex" xmlns:cx4="http://schemas.microsoft.com/office/drawing/2016/5/10/chartex" xmlns:cx5="http://schemas.microsoft.com/office/drawing/2016/5/11/chartex" xmlns:cx6="http://schemas.microsoft.com/office/drawing/2016/5/12/chartex" xmlns:cx7="http://schemas.microsoft.com/office/drawing/2016/5/13/chartex" xmlns:cx8="http://schemas.microsoft.com/office/drawing/2016/5/14/chartex" xmlns:mc="http://schemas.openxmlformats.org/markup-compatibility/2006" xmlns:aink="http://schemas.microsoft.com/office/drawing/2016/ink" xmlns:am3d="http://schemas.microsoft.com/office/drawing/2017/model3d" xmlns:o="urn:schemas-microsoft-com:office:office" xmlns:r="http://schemas.openxmlformats.org/officeDocument/2006/relationships" xmlns:m="http://schemas.openxmlformats.org/officeDocument/2006/math" xmlns:v="urn:schemas-microsoft-com:vml" xmlns:wp14="http://schemas.microsoft.com/office/word/2010/wordprocessingDrawing" xmlns:wp="http://schemas.openxmlformats.org/drawingml/2006/wordprocessingDrawing" xmlns:w10="urn:schemas-microsoft-com:office:word" xmlns:w="http://schemas.openxmlformats.org/wordprocessingml/2006/main" xmlns:w14="http://schemas.microsoft.com/office/word/2010/wordml" xmlns:w15="http://schemas.microsoft.com/office/word/2012/wordml" xmlns:w16cex="http://schemas.microsoft.com/office/word/2018/wordml/cex" xmlns:w16cid="http://schemas.microsoft.com/office/word/2016/wordml/cid" xmlns:w16="http://schemas.microsoft.com/office/word/2018/wordml" xmlns:w16se="http://schemas.microsoft.com/office/word/2015/wordml/symex" xmlns:wpg="http://schemas.microsoft.com/office/word/2010/wordprocessingGroup" xmlns:wpi="http://schemas.microsoft.com/office/word/2010/wordprocessingInk" xmlns:wne="http://schemas.microsoft.com/office/word/2006/wordml" xmlns:wps="http://schemas.microsoft.com/office/word/2010/wordprocessingShape" mc:Ignorable="w14 w15 w16se w16cid w16 w16cex wp14">
+  <w16cex:commentExtensible w16cex:durableId="2410A2A2" w16cex:dateUtc="2021-04-01T18:50:00Z"/>
+</w16cex:commentsExtensible>
+</file>
+
+<file path=word/commentsIds.xml><?xml version="1.0" encoding="utf-8"?>
+<w16cid:commentsIds xmlns:wpc="http://schemas.microsoft.com/office/word/2010/wordprocessingCanvas" xmlns:cx="http://schemas.microsoft.com/office/drawing/2014/chartex" xmlns:cx1="http://schemas.microsoft.com/office/drawing/2015/9/8/chartex" xmlns:cx2="http://schemas.microsoft.com/office/drawing/2015/10/21/chartex" xmlns:cx3="http://schemas.microsoft.com/office/drawing/2016/5/9/chartex" xmlns:cx4="http://schemas.microsoft.com/office/drawing/2016/5/10/chartex" xmlns:cx5="http://schemas.microsoft.com/office/drawing/2016/5/11/chartex" xmlns:cx6="http://schemas.microsoft.com/office/drawing/2016/5/12/chartex" xmlns:cx7="http://schemas.microsoft.com/office/drawing/2016/5/13/chartex" xmlns:cx8="http://schemas.microsoft.com/office/drawing/2016/5/14/chartex" xmlns:mc="http://schemas.openxmlformats.org/markup-compatibility/2006" xmlns:aink="http://schemas.microsoft.com/office/drawing/2016/ink" xmlns:am3d="http://schemas.microsoft.com/office/drawing/2017/model3d" xmlns:o="urn:schemas-microsoft-com:office:office" xmlns:r="http://schemas.openxmlformats.org/officeDocument/2006/relationships" xmlns:m="http://schemas.openxmlformats.org/officeDocument/2006/math" xmlns:v="urn:schemas-microsoft-com:vml" xmlns:wp14="http://schemas.microsoft.com/office/word/2010/wordprocessingDrawing" xmlns:wp="http://schemas.openxmlformats.org/drawingml/2006/wordprocessingDrawing" xmlns:w10="urn:schemas-microsoft-com:office:word" xmlns:w="http://schemas.openxmlformats.org/wordprocessingml/2006/main" xmlns:w14="http://schemas.microsoft.com/office/word/2010/wordml" xmlns:w15="http://schemas.microsoft.com/office/word/2012/wordml" xmlns:w16cex="http://schemas.microsoft.com/office/word/2018/wordml/cex" xmlns:w16cid="http://schemas.microsoft.com/office/word/2016/wordml/cid" xmlns:w16="http://schemas.microsoft.com/office/word/2018/wordml" xmlns:w16se="http://schemas.microsoft.com/office/word/2015/wordml/symex" xmlns:wpg="http://schemas.microsoft.com/office/word/2010/wordprocessingGroup" xmlns:wpi="http://schemas.microsoft.com/office/word/2010/wordprocessingInk" xmlns:wne="http://schemas.microsoft.com/office/word/2006/wordml" xmlns:wps="http://schemas.microsoft.com/office/word/2010/wordprocessingShape" mc:Ignorable="w14 w15 w16se w16cid w16 w16cex wp14">
+  <w16cid:commentId w16cid:paraId="226EE111" w16cid:durableId="2410A2A2"/>
+</w16cid:commentsIds>
+</file>
+
 <file path=word/numbering.xml><?xml version="1.0" encoding="utf-8"?>
 <w:numbering xmlns:wpc="http://schemas.microsoft.com/office/word/2010/wordprocessingCanvas" xmlns:cx="http://schemas.microsoft.com/office/drawing/2014/chartex" xmlns:cx1="http://schemas.microsoft.com/office/drawing/2015/9/8/chartex" xmlns:cx2="http://schemas.microsoft.com/office/drawing/2015/10/21/chartex" xmlns:cx3="http://schemas.microsoft.com/office/drawing/2016/5/9/chartex" xmlns:cx4="http://schemas.microsoft.com/office/drawing/2016/5/10/chartex" xmlns:cx5="http://schemas.microsoft.com/office/drawing/2016/5/11/chartex" xmlns:cx6="http://schemas.microsoft.com/office/drawing/2016/5/12/chartex" xmlns:cx7="http://schemas.microsoft.com/office/drawing/2016/5/13/chartex" xmlns:cx8="http://schemas.microsoft.com/office/drawing/2016/5/14/chartex" xmlns:mc="http://schemas.openxmlformats.org/markup-compatibility/2006" xmlns:aink="http://schemas.microsoft.com/office/drawing/2016/ink" xmlns:am3d="http://schemas.microsoft.com/office/drawing/2017/model3d" xmlns:o="urn:schemas-microsoft-com:office:office" xmlns:r="http://schemas.openxmlformats.org/officeDocument/2006/relationships" xmlns:m="http://schemas.openxmlformats.org/officeDocument/2006/math" xmlns:v="urn:schemas-microsoft-com:vml" xmlns:wp14="http://schemas.microsoft.com/office/word/2010/wordprocessingDrawing" xmlns:wp="http://schemas.openxmlformats.org/drawingml/2006/wordprocessingDrawing" xmlns:w10="urn:schemas-microsoft-com:office:word" xmlns:w="http://schemas.openxmlformats.org/wordprocessingml/2006/main" xmlns:w14="http://schemas.microsoft.com/office/word/2010/wordml" xmlns:w15="http://schemas.microsoft.com/office/word/2012/wordml" xmlns:w16cex="http://schemas.microsoft.com/office/word/2018/wordml/cex" xmlns:w16cid="http://schemas.microsoft.com/office/word/2016/wordml/cid" xmlns:w16="http://schemas.microsoft.com/office/word/2018/wordml" xmlns:w16se="http://schemas.microsoft.com/office/word/2015/wordml/symex" xmlns:wpg="http://schemas.microsoft.com/office/word/2010/wordprocessingGroup" xmlns:wpi="http://schemas.microsoft.com/office/word/2010/wordprocessingInk" xmlns:wne="http://schemas.microsoft.com/office/word/2006/wordml" xmlns:wps="http://schemas.microsoft.com/office/word/2010/wordprocessingShape" mc:Ignorable="w14 w15 w16se w16cid w16 w16cex wp14">
   <w:abstractNum w:abstractNumId="0" w15:restartNumberingAfterBreak="0">
@@ -2013,6 +2071,14 @@
 </w:numbering>
 </file>
 
+<file path=word/people.xml><?xml version="1.0" encoding="utf-8"?>
+<w15:people xmlns:wpc="http://schemas.microsoft.com/office/word/2010/wordprocessingCanvas" xmlns:cx="http://schemas.microsoft.com/office/drawing/2014/chartex" xmlns:cx1="http://schemas.microsoft.com/office/drawing/2015/9/8/chartex" xmlns:cx2="http://schemas.microsoft.com/office/drawing/2015/10/21/chartex" xmlns:cx3="http://schemas.microsoft.com/office/drawing/2016/5/9/chartex" xmlns:cx4="http://schemas.microsoft.com/office/drawing/2016/5/10/chartex" xmlns:cx5="http://schemas.microsoft.com/office/drawing/2016/5/11/chartex" xmlns:cx6="http://schemas.microsoft.com/office/drawing/2016/5/12/chartex" xmlns:cx7="http://schemas.microsoft.com/office/drawing/2016/5/13/chartex" xmlns:cx8="http://schemas.microsoft.com/office/drawing/2016/5/14/chartex" xmlns:mc="http://schemas.openxmlformats.org/markup-compatibility/2006" xmlns:aink="http://schemas.microsoft.com/office/drawing/2016/ink" xmlns:am3d="http://schemas.microsoft.com/office/drawing/2017/model3d" xmlns:o="urn:schemas-microsoft-com:office:office" xmlns:r="http://schemas.openxmlformats.org/officeDocument/2006/relationships" xmlns:m="http://schemas.openxmlformats.org/officeDocument/2006/math" xmlns:v="urn:schemas-microsoft-com:vml" xmlns:wp14="http://schemas.microsoft.com/office/word/2010/wordprocessingDrawing" xmlns:wp="http://schemas.openxmlformats.org/drawingml/2006/wordprocessingDrawing" xmlns:w10="urn:schemas-microsoft-com:office:word" xmlns:w="http://schemas.openxmlformats.org/wordprocessingml/2006/main" xmlns:w14="http://schemas.microsoft.com/office/word/2010/wordml" xmlns:w15="http://schemas.microsoft.com/office/word/2012/wordml" xmlns:w16cex="http://schemas.microsoft.com/office/word/2018/wordml/cex" xmlns:w16cid="http://schemas.microsoft.com/office/word/2016/wordml/cid" xmlns:w16="http://schemas.microsoft.com/office/word/2018/wordml" xmlns:w16se="http://schemas.microsoft.com/office/word/2015/wordml/symex" xmlns:wpg="http://schemas.microsoft.com/office/word/2010/wordprocessingGroup" xmlns:wpi="http://schemas.microsoft.com/office/word/2010/wordprocessingInk" xmlns:wne="http://schemas.microsoft.com/office/word/2006/wordml" xmlns:wps="http://schemas.microsoft.com/office/word/2010/wordprocessingShape" mc:Ignorable="w14 w15 w16se w16cid w16 w16cex wp14">
+  <w15:person w15:author="Philipp Metzger">
+    <w15:presenceInfo w15:providerId="AD" w15:userId="S::m20201058@novaims.unl.pt::3114609a-5414-4780-be4c-cc9b4156f88d"/>
+  </w15:person>
+</w15:people>
+</file>
+
 <file path=word/styles.xml><?xml version="1.0" encoding="utf-8"?>
 <w:styles xmlns:mc="http://schemas.openxmlformats.org/markup-compatibility/2006" xmlns:r="http://schemas.openxmlformats.org/officeDocument/2006/relationships" xmlns:w="http://schemas.openxmlformats.org/wordprocessingml/2006/main" xmlns:w14="http://schemas.microsoft.com/office/word/2010/wordml" xmlns:w15="http://schemas.microsoft.com/office/word/2012/wordml" xmlns:w16cex="http://schemas.microsoft.com/office/word/2018/wordml/cex" xmlns:w16cid="http://schemas.microsoft.com/office/word/2016/wordml/cid" xmlns:w16="http://schemas.microsoft.com/office/word/2018/wordml" xmlns:w16se="http://schemas.microsoft.com/office/word/2015/wordml/symex" mc:Ignorable="w14 w15 w16se w16cid w16 w16cex">
   <w:docDefaults>
@@ -2021,7 +2087,7 @@
         <w:rFonts w:asciiTheme="minorHAnsi" w:eastAsiaTheme="minorHAnsi" w:hAnsiTheme="minorHAnsi" w:cstheme="minorBidi"/>
         <w:sz w:val="24"/>
         <w:szCs w:val="24"/>
-        <w:lang w:eastAsia="en-US" w:bidi="ar-SA"/>
+        <w:lang w:val="en-DE" w:eastAsia="en-US" w:bidi="ar-SA"/>
       </w:rPr>
     </w:rPrDefault>
     <w:pPrDefault/>
@@ -2404,15 +2470,15 @@
     <w:lsdException w:name="Unresolved Mention" w:semiHidden="1" w:unhideWhenUsed="1"/>
     <w:lsdException w:name="Smart Link" w:semiHidden="1" w:unhideWhenUsed="1"/>
   </w:latentStyles>
-  <w:style w:type="paragraph" w:default="1" w:styleId="Standard">
+  <w:style w:type="paragraph" w:default="1" w:styleId="Normal">
     <w:name w:val="Normal"/>
     <w:qFormat/>
   </w:style>
-  <w:style w:type="paragraph" w:styleId="berschrift1">
+  <w:style w:type="paragraph" w:styleId="Heading1">
     <w:name w:val="heading 1"/>
-    <w:basedOn w:val="Standard"/>
-    <w:next w:val="Standard"/>
-    <w:link w:val="berschrift1Zchn"/>
+    <w:basedOn w:val="Normal"/>
+    <w:next w:val="Normal"/>
+    <w:link w:val="Heading1Char"/>
     <w:uiPriority w:val="9"/>
     <w:qFormat/>
     <w:rsid w:val="006D600B"/>
@@ -2432,13 +2498,13 @@
       <w:lang w:val="en-US" w:bidi="en-US"/>
     </w:rPr>
   </w:style>
-  <w:style w:type="character" w:default="1" w:styleId="Absatz-Standardschriftart">
+  <w:style w:type="character" w:default="1" w:styleId="DefaultParagraphFont">
     <w:name w:val="Default Paragraph Font"/>
     <w:uiPriority w:val="1"/>
     <w:semiHidden/>
     <w:unhideWhenUsed/>
   </w:style>
-  <w:style w:type="table" w:default="1" w:styleId="NormaleTabelle">
+  <w:style w:type="table" w:default="1" w:styleId="TableNormal">
     <w:name w:val="Normal Table"/>
     <w:uiPriority w:val="99"/>
     <w:semiHidden/>
@@ -2453,16 +2519,16 @@
       </w:tblCellMar>
     </w:tblPr>
   </w:style>
-  <w:style w:type="numbering" w:default="1" w:styleId="KeineListe">
+  <w:style w:type="numbering" w:default="1" w:styleId="NoList">
     <w:name w:val="No List"/>
     <w:uiPriority w:val="99"/>
     <w:semiHidden/>
     <w:unhideWhenUsed/>
   </w:style>
-  <w:style w:type="character" w:customStyle="1" w:styleId="berschrift1Zchn">
-    <w:name w:val="Überschrift 1 Zchn"/>
-    <w:basedOn w:val="Absatz-Standardschriftart"/>
-    <w:link w:val="berschrift1"/>
+  <w:style w:type="character" w:customStyle="1" w:styleId="Heading1Char">
+    <w:name w:val="Heading 1 Char"/>
+    <w:basedOn w:val="DefaultParagraphFont"/>
+    <w:link w:val="Heading1"/>
     <w:uiPriority w:val="9"/>
     <w:rsid w:val="006D600B"/>
     <w:rPr>
@@ -2475,23 +2541,88 @@
       <w:lang w:val="en-US" w:bidi="en-US"/>
     </w:rPr>
   </w:style>
-  <w:style w:type="paragraph" w:styleId="Literaturverzeichnis">
+  <w:style w:type="paragraph" w:styleId="Bibliography">
     <w:name w:val="Bibliography"/>
-    <w:basedOn w:val="Standard"/>
-    <w:next w:val="Standard"/>
+    <w:basedOn w:val="Normal"/>
+    <w:next w:val="Normal"/>
     <w:uiPriority w:val="37"/>
     <w:unhideWhenUsed/>
     <w:rsid w:val="006D600B"/>
   </w:style>
-  <w:style w:type="character" w:styleId="Fett">
+  <w:style w:type="character" w:styleId="Strong">
     <w:name w:val="Strong"/>
-    <w:basedOn w:val="Absatz-Standardschriftart"/>
+    <w:basedOn w:val="DefaultParagraphFont"/>
     <w:uiPriority w:val="22"/>
     <w:qFormat/>
     <w:rsid w:val="00D15813"/>
     <w:rPr>
       <w:b/>
       <w:bCs/>
+    </w:rPr>
+  </w:style>
+  <w:style w:type="character" w:styleId="CommentReference">
+    <w:name w:val="annotation reference"/>
+    <w:basedOn w:val="DefaultParagraphFont"/>
+    <w:uiPriority w:val="99"/>
+    <w:semiHidden/>
+    <w:unhideWhenUsed/>
+    <w:rsid w:val="0043515C"/>
+    <w:rPr>
+      <w:sz w:val="16"/>
+      <w:szCs w:val="16"/>
+    </w:rPr>
+  </w:style>
+  <w:style w:type="paragraph" w:styleId="CommentText">
+    <w:name w:val="annotation text"/>
+    <w:basedOn w:val="Normal"/>
+    <w:link w:val="CommentTextChar"/>
+    <w:uiPriority w:val="99"/>
+    <w:semiHidden/>
+    <w:unhideWhenUsed/>
+    <w:rsid w:val="0043515C"/>
+    <w:rPr>
+      <w:sz w:val="20"/>
+      <w:szCs w:val="20"/>
+    </w:rPr>
+  </w:style>
+  <w:style w:type="character" w:customStyle="1" w:styleId="CommentTextChar">
+    <w:name w:val="Comment Text Char"/>
+    <w:basedOn w:val="DefaultParagraphFont"/>
+    <w:link w:val="CommentText"/>
+    <w:uiPriority w:val="99"/>
+    <w:semiHidden/>
+    <w:rsid w:val="0043515C"/>
+    <w:rPr>
+      <w:sz w:val="20"/>
+      <w:szCs w:val="20"/>
+    </w:rPr>
+  </w:style>
+  <w:style w:type="paragraph" w:styleId="CommentSubject">
+    <w:name w:val="annotation subject"/>
+    <w:basedOn w:val="CommentText"/>
+    <w:next w:val="CommentText"/>
+    <w:link w:val="CommentSubjectChar"/>
+    <w:uiPriority w:val="99"/>
+    <w:semiHidden/>
+    <w:unhideWhenUsed/>
+    <w:rsid w:val="0043515C"/>
+    <w:rPr>
+      <w:b/>
+      <w:bCs/>
+    </w:rPr>
+  </w:style>
+  <w:style w:type="character" w:customStyle="1" w:styleId="CommentSubjectChar">
+    <w:name w:val="Comment Subject Char"/>
+    <w:basedOn w:val="CommentTextChar"/>
+    <w:link w:val="CommentSubject"/>
+    <w:uiPriority w:val="99"/>
+    <w:semiHidden/>
+    <w:rsid w:val="0043515C"/>
+    <w:rPr>
+      <w:b/>
+      <w:bCs/>
+      <w:sz w:val="20"/>
+      <w:szCs w:val="20"/>
     </w:rPr>
   </w:style>
 </w:styles>

</xml_diff>